<commit_message>
Altera valor das reservas
</commit_message>
<xml_diff>
--- a/Nadine/Modelo_lógico2.docx
+++ b/Nadine/Modelo_lógico2.docx
@@ -268,19 +268,19 @@
         <w:t>”</w:t>
       </w:r>
       <w:r>
-        <w:t xml:space="preserve">, depois das </w:t>
-      </w:r>
-      <w:r>
-        <w:t>reserva</w:t>
-      </w:r>
-      <w:r>
-        <w:t xml:space="preserve">s obtidas selecionamos as correspondentes ao mês e ano pretendido e calculamos o preço total desse conjunto de </w:t>
-      </w:r>
-      <w:r>
-        <w:t>reserva</w:t>
-      </w:r>
-      <w:r>
-        <w:t>s efetuadas.</w:t>
+        <w:t xml:space="preserve">. De seguida consultamos todos os itinerários efetuados pelo cliente (através da chave estrangeira </w:t>
+      </w:r>
+      <w:r>
+        <w:t>pre</w:t>
+      </w:r>
+      <w:r>
+        <w:t>se</w:t>
+      </w:r>
+      <w:r>
+        <w:t>n</w:t>
+      </w:r>
+      <w:r>
+        <w:t>te na tabela “reserva” que referencia a tabela “itinerário”), no mês e ano fornecido.</w:t>
       </w:r>
     </w:p>
     <w:p>
@@ -289,61 +289,6 @@
         <w:ind w:left="1287"/>
         <w:jc w:val="both"/>
       </w:pPr>
-      <w:r>
-        <w:rPr>
-          <w:noProof/>
-          <w:lang w:eastAsia="pt-PT"/>
-        </w:rPr>
-        <w:lastRenderedPageBreak/>
-        <w:drawing>
-          <wp:inline distT="0" distB="0" distL="0" distR="0">
-            <wp:extent cx="3362325" cy="4625330"/>
-            <wp:effectExtent l="0" t="0" r="0" b="4445"/>
-            <wp:docPr id="5" name="Imagem 5" descr="C:\Users\Nadine\Pictures\My Screen Shots\BD\receitaTot.png"/>
-            <wp:cNvGraphicFramePr>
-              <a:graphicFrameLocks xmlns:a="http://schemas.openxmlformats.org/drawingml/2006/main" noChangeAspect="1"/>
-            </wp:cNvGraphicFramePr>
-            <a:graphic xmlns:a="http://schemas.openxmlformats.org/drawingml/2006/main">
-              <a:graphicData uri="http://schemas.openxmlformats.org/drawingml/2006/picture">
-                <pic:pic xmlns:pic="http://schemas.openxmlformats.org/drawingml/2006/picture">
-                  <pic:nvPicPr>
-                    <pic:cNvPr id="0" name="Picture 2" descr="C:\Users\Nadine\Pictures\My Screen Shots\BD\receitaTot.png"/>
-                    <pic:cNvPicPr>
-                      <a:picLocks noChangeAspect="1" noChangeArrowheads="1"/>
-                    </pic:cNvPicPr>
-                  </pic:nvPicPr>
-                  <pic:blipFill>
-                    <a:blip r:embed="rId5">
-                      <a:extLst>
-                        <a:ext uri="{28A0092B-C50C-407E-A947-70E740481C1C}">
-                          <a14:useLocalDpi xmlns:a14="http://schemas.microsoft.com/office/drawing/2010/main" val="0"/>
-                        </a:ext>
-                      </a:extLst>
-                    </a:blip>
-                    <a:srcRect/>
-                    <a:stretch>
-                      <a:fillRect/>
-                    </a:stretch>
-                  </pic:blipFill>
-                  <pic:spPr bwMode="auto">
-                    <a:xfrm>
-                      <a:off x="0" y="0"/>
-                      <a:ext cx="3367187" cy="4632018"/>
-                    </a:xfrm>
-                    <a:prstGeom prst="rect">
-                      <a:avLst/>
-                    </a:prstGeom>
-                    <a:noFill/>
-                    <a:ln>
-                      <a:noFill/>
-                    </a:ln>
-                  </pic:spPr>
-                </pic:pic>
-              </a:graphicData>
-            </a:graphic>
-          </wp:inline>
-        </w:drawing>
-      </w:r>
     </w:p>
     <w:p>
       <w:pPr>
@@ -509,11 +454,7 @@
         <w:t>percurso</w:t>
       </w:r>
       <w:r>
-        <w:t xml:space="preserve">”, dentro dos </w:t>
-      </w:r>
-      <w:r>
-        <w:lastRenderedPageBreak/>
-        <w:t>itinerários obtidos selecionamos aquele que foi fornecido e vemos qual a chave primária respetiva. No próximo passo, vamos á tabela “</w:t>
+        <w:t>”, dentro dos itinerários obtidos selecionamos aquele que foi fornecido e vemos qual a chave primária respetiva. No próximo passo, vamos á tabela “</w:t>
       </w:r>
       <w:r>
         <w:t>reserva</w:t>
@@ -595,7 +536,7 @@
                     </pic:cNvPicPr>
                   </pic:nvPicPr>
                   <pic:blipFill>
-                    <a:blip r:embed="rId6">
+                    <a:blip r:embed="rId5">
                       <a:extLst>
                         <a:ext uri="{28A0092B-C50C-407E-A947-70E740481C1C}">
                           <a14:useLocalDpi xmlns:a14="http://schemas.microsoft.com/office/drawing/2010/main" val="0"/>
@@ -1119,7 +1060,11 @@
         <w:t>”</w:t>
       </w:r>
       <w:r>
-        <w:t xml:space="preserve"> que referencia a tabela </w:t>
+        <w:t xml:space="preserve"> que </w:t>
+      </w:r>
+      <w:r>
+        <w:lastRenderedPageBreak/>
+        <w:t xml:space="preserve">referencia a tabela </w:t>
       </w:r>
       <w:r>
         <w:t>“</w:t>
@@ -1206,7 +1151,6 @@
           <w:noProof/>
           <w:lang w:eastAsia="pt-PT"/>
         </w:rPr>
-        <w:lastRenderedPageBreak/>
         <w:drawing>
           <wp:inline distT="0" distB="0" distL="0" distR="0">
             <wp:extent cx="5400040" cy="4261950"/>
@@ -1225,7 +1169,7 @@
                     </pic:cNvPicPr>
                   </pic:nvPicPr>
                   <pic:blipFill>
-                    <a:blip r:embed="rId7">
+                    <a:blip r:embed="rId6">
                       <a:extLst>
                         <a:ext uri="{28A0092B-C50C-407E-A947-70E740481C1C}">
                           <a14:useLocalDpi xmlns:a14="http://schemas.microsoft.com/office/drawing/2010/main" val="0"/>
@@ -1395,6 +1339,7 @@
         <w:rPr>
           <w:b/>
         </w:rPr>
+        <w:lastRenderedPageBreak/>
         <w:t>14 percursos</w:t>
       </w:r>
       <w:proofErr w:type="gramStart"/>
@@ -1475,7 +1420,6 @@
         </w:numPr>
       </w:pPr>
       <w:r>
-        <w:lastRenderedPageBreak/>
         <w:t>Braga-Porto</w:t>
       </w:r>
       <w:proofErr w:type="gramStart"/>
@@ -1523,13 +1467,7 @@
         </w:numPr>
       </w:pPr>
       <w:r>
-        <w:t>Hora de partida 8:00</w:t>
-      </w:r>
-      <w:r>
-        <w:t>:00; Hora de chegada 11</w:t>
-      </w:r>
-      <w:r>
-        <w:t>:00:00;</w:t>
+        <w:t>Hora de partida 8:00:00; Hora de chegada 11:00:00;</w:t>
       </w:r>
     </w:p>
     <w:p>
@@ -1567,16 +1505,7 @@
         </w:numPr>
       </w:pPr>
       <w:r>
-        <w:t>Hora de partida 17</w:t>
-      </w:r>
-      <w:r>
-        <w:t>:00</w:t>
-      </w:r>
-      <w:r>
-        <w:t>:00; Hora de chegada 20</w:t>
-      </w:r>
-      <w:r>
-        <w:t>:00:00;</w:t>
+        <w:t>Hora de partida 17:00:00; Hora de chegada 20:00:00;</w:t>
       </w:r>
     </w:p>
     <w:p>
@@ -1614,16 +1543,7 @@
         </w:numPr>
       </w:pPr>
       <w:r>
-        <w:t>Hora de partida 10</w:t>
-      </w:r>
-      <w:r>
-        <w:t>:00</w:t>
-      </w:r>
-      <w:r>
-        <w:t>:00; Hora de chegada 14:3</w:t>
-      </w:r>
-      <w:r>
-        <w:t>0:00;</w:t>
+        <w:t>Hora de partida 10:00:00; Hora de chegada 14:30:00;</w:t>
       </w:r>
     </w:p>
     <w:p>
@@ -1661,16 +1581,7 @@
         </w:numPr>
       </w:pPr>
       <w:r>
-        <w:t>Hora de partida 15</w:t>
-      </w:r>
-      <w:r>
-        <w:t>:00</w:t>
-      </w:r>
-      <w:r>
-        <w:t>:00; Hora de chegada 20:3</w:t>
-      </w:r>
-      <w:r>
-        <w:t>0:00;</w:t>
+        <w:t>Hora de partida 15:00:00; Hora de chegada 20:30:00;</w:t>
       </w:r>
     </w:p>
     <w:p>
@@ -1708,16 +1619,7 @@
         </w:numPr>
       </w:pPr>
       <w:r>
-        <w:t>Hora de partida 10</w:t>
-      </w:r>
-      <w:r>
-        <w:t>:00</w:t>
-      </w:r>
-      <w:r>
-        <w:t>:00; Hora de chegada 14:3</w:t>
-      </w:r>
-      <w:r>
-        <w:t>0:00;</w:t>
+        <w:t>Hora de partida 10:00:00; Hora de chegada 14:30:00;</w:t>
       </w:r>
     </w:p>
     <w:p>
@@ -1755,16 +1657,7 @@
         </w:numPr>
       </w:pPr>
       <w:r>
-        <w:t>Hora de partida 15</w:t>
-      </w:r>
-      <w:r>
-        <w:t>:00</w:t>
-      </w:r>
-      <w:r>
-        <w:t>:00; Hora de chegada 20:3</w:t>
-      </w:r>
-      <w:r>
-        <w:t>0:00;</w:t>
+        <w:t>Hora de partida 15:00:00; Hora de chegada 20:30:00;</w:t>
       </w:r>
     </w:p>
     <w:p>
@@ -1799,16 +1692,7 @@
         </w:numPr>
       </w:pPr>
       <w:r>
-        <w:t>Hora de partida 6</w:t>
-      </w:r>
-      <w:r>
-        <w:t>:00</w:t>
-      </w:r>
-      <w:r>
-        <w:t>:00; Hora de chegada 2</w:t>
-      </w:r>
-      <w:r>
-        <w:t>2:00:00;</w:t>
+        <w:t>Hora de partida 6:00:00; Hora de chegada 22:00:00;</w:t>
       </w:r>
     </w:p>
     <w:p>
@@ -1879,10 +1763,7 @@
         </w:numPr>
       </w:pPr>
       <w:r>
-        <w:t>Lisboa-</w:t>
-      </w:r>
-      <w:r>
-        <w:t>Londres</w:t>
+        <w:t>Lisboa-Londres</w:t>
       </w:r>
       <w:proofErr w:type="gramStart"/>
       <w:r>
@@ -1911,10 +1792,7 @@
         <w:t>9</w:t>
       </w:r>
       <w:r>
-        <w:t>:00</w:t>
-      </w:r>
-      <w:r>
-        <w:t>:00; Hor</w:t>
+        <w:t>:00:00; Hor</w:t>
       </w:r>
       <w:r>
         <w:t>a de chegada 02</w:t>
@@ -1923,13 +1801,7 @@
         <w:t>:00:00</w:t>
       </w:r>
       <w:r>
-        <w:t xml:space="preserve"> </w:t>
-      </w:r>
-      <w:r>
-        <w:t>(do dia seguinte</w:t>
-      </w:r>
-      <w:r>
-        <w:t>)</w:t>
+        <w:t xml:space="preserve"> (do dia seguinte)</w:t>
       </w:r>
       <w:r>
         <w:t>;</w:t>
@@ -1944,10 +1816,7 @@
         </w:numPr>
       </w:pPr>
       <w:r>
-        <w:t>Lisboa-</w:t>
-      </w:r>
-      <w:r>
-        <w:t>Berlim</w:t>
+        <w:t>Lisboa-Berlim</w:t>
       </w:r>
       <w:proofErr w:type="gramStart"/>
       <w:r>
@@ -2003,10 +1872,7 @@
         </w:numPr>
       </w:pPr>
       <w:r>
-        <w:t>Lisboa-</w:t>
-      </w:r>
-      <w:r>
-        <w:t>Budapeste</w:t>
+        <w:t>Lisboa-Budapeste</w:t>
       </w:r>
       <w:proofErr w:type="gramStart"/>
       <w:r>
@@ -2062,10 +1928,7 @@
         </w:numPr>
       </w:pPr>
       <w:r>
-        <w:t>Lisboa-</w:t>
-      </w:r>
-      <w:r>
-        <w:t>Praga</w:t>
+        <w:t>Lisboa-Praga</w:t>
       </w:r>
       <w:proofErr w:type="gramStart"/>
       <w:r>
@@ -2088,19 +1951,7 @@
         </w:numPr>
       </w:pPr>
       <w:r>
-        <w:t>Hora de partida 0</w:t>
-      </w:r>
-      <w:r>
-        <w:t>0:09:00; Hora de chegada 01</w:t>
-      </w:r>
-      <w:r>
-        <w:t>:00:00</w:t>
-      </w:r>
-      <w:r>
-        <w:t xml:space="preserve"> (do dia seguinte)</w:t>
-      </w:r>
-      <w:r>
-        <w:t>;</w:t>
+        <w:t>Hora de partida 00:09:00; Hora de chegada 01:00:00 (do dia seguinte);</w:t>
       </w:r>
     </w:p>
     <w:p>
@@ -2152,13 +2003,13 @@
         <w:rPr>
           <w:b/>
         </w:rPr>
-        <w:t>10</w:t>
-      </w:r>
-      <w:r>
-        <w:rPr>
-          <w:b/>
-        </w:rPr>
-        <w:t xml:space="preserve">00 </w:t>
+        <w:t>120</w:t>
+      </w:r>
+      <w:r>
+        <w:rPr>
+          <w:b/>
+        </w:rPr>
+        <w:t xml:space="preserve">0 </w:t>
       </w:r>
       <w:r>
         <w:rPr>
@@ -2275,155 +2126,157 @@
         <w:spacing w:before="240"/>
         <w:ind w:left="1428"/>
       </w:pPr>
+    </w:p>
+    <w:p>
+      <w:pPr>
+        <w:pStyle w:val="PargrafodaLista"/>
+        <w:spacing w:before="240"/>
+        <w:ind w:left="1428"/>
+        <w:rPr>
+          <w:b/>
+        </w:rPr>
+      </w:pPr>
+      <w:r>
+        <w:rPr>
+          <w:b/>
+        </w:rPr>
+        <w:t>Crescimento futuro</w:t>
+      </w:r>
+    </w:p>
+    <w:p>
+      <w:pPr>
+        <w:pStyle w:val="PargrafodaLista"/>
+        <w:spacing w:before="240"/>
+        <w:ind w:left="1428"/>
+        <w:rPr>
+          <w:b/>
+        </w:rPr>
+      </w:pPr>
+    </w:p>
+    <w:p>
+      <w:pPr>
+        <w:pStyle w:val="PargrafodaLista"/>
+        <w:spacing w:before="240"/>
+        <w:ind w:left="1428"/>
+      </w:pPr>
+      <w:r>
+        <w:rPr>
+          <w:b/>
+        </w:rPr>
+        <w:t xml:space="preserve">Aumento de </w:t>
+      </w:r>
+      <w:r>
+        <w:rPr>
+          <w:b/>
+        </w:rPr>
+        <w:t>1</w:t>
+      </w:r>
+      <w:r>
+        <w:rPr>
+          <w:b/>
+        </w:rPr>
+        <w:t>00 clientes</w:t>
+      </w:r>
+      <w:r>
+        <w:rPr>
+          <w:b/>
+        </w:rPr>
+        <w:t xml:space="preserve"> por ano</w:t>
+      </w:r>
+      <w:r>
+        <w:rPr>
+          <w:b/>
+        </w:rPr>
+        <w:t xml:space="preserve">: </w:t>
+      </w:r>
+      <w:r>
+        <w:t xml:space="preserve">Sendo </w:t>
+      </w:r>
+      <w:proofErr w:type="gramStart"/>
+      <w:r>
+        <w:t>esta</w:t>
+      </w:r>
+      <w:r>
+        <w:rPr>
+          <w:b/>
+        </w:rPr>
+        <w:t xml:space="preserve"> </w:t>
+      </w:r>
+      <w:r>
+        <w:t xml:space="preserve"> </w:t>
+      </w:r>
+      <w:r>
+        <w:t>uma</w:t>
+      </w:r>
+      <w:proofErr w:type="gramEnd"/>
+      <w:r>
+        <w:t xml:space="preserve"> agencia de pequena dimensão não se prevê um grande crescimento em relação ao numero de clientes.</w:t>
+      </w:r>
+    </w:p>
+    <w:p>
+      <w:pPr>
+        <w:pStyle w:val="PargrafodaLista"/>
+        <w:spacing w:before="240"/>
+        <w:ind w:left="1428"/>
+      </w:pPr>
+      <w:r>
+        <w:rPr>
+          <w:b/>
+        </w:rPr>
+        <w:t>Aumento de 10</w:t>
+      </w:r>
+      <w:r>
+        <w:rPr>
+          <w:b/>
+        </w:rPr>
+        <w:t xml:space="preserve">0 </w:t>
+      </w:r>
+      <w:r>
+        <w:rPr>
+          <w:b/>
+        </w:rPr>
+        <w:t>reserva</w:t>
+      </w:r>
+      <w:r>
+        <w:rPr>
+          <w:b/>
+        </w:rPr>
+        <w:t>s por mês</w:t>
+      </w:r>
+      <w:proofErr w:type="gramStart"/>
+      <w:r>
+        <w:rPr>
+          <w:b/>
+        </w:rPr>
+        <w:t>:</w:t>
+      </w:r>
+      <w:r>
+        <w:t xml:space="preserve"> Sendo</w:t>
+      </w:r>
+      <w:proofErr w:type="gramEnd"/>
+      <w:r>
+        <w:t xml:space="preserve"> que um cliente faz em média 0,1</w:t>
+      </w:r>
+      <w:r>
+        <w:t xml:space="preserve"> </w:t>
+      </w:r>
+      <w:r>
+        <w:t>reserva</w:t>
+      </w:r>
+      <w:r>
+        <w:t xml:space="preserve"> por mês (devido ao facto de existirem clientes que não efetuam </w:t>
+      </w:r>
+      <w:r>
+        <w:t>reserva</w:t>
+      </w:r>
+      <w:r>
+        <w:t>s em certos meses), é previsto</w:t>
+      </w:r>
+      <w:r>
+        <w:t xml:space="preserve"> que se obtenha um aumento de 10</w:t>
+      </w:r>
       <w:bookmarkStart w:id="0" w:name="_GoBack"/>
       <w:bookmarkEnd w:id="0"/>
-    </w:p>
-    <w:p>
-      <w:pPr>
-        <w:pStyle w:val="PargrafodaLista"/>
-        <w:spacing w:before="240"/>
-        <w:ind w:left="1428"/>
-        <w:rPr>
-          <w:b/>
-        </w:rPr>
-      </w:pPr>
-      <w:r>
-        <w:rPr>
-          <w:b/>
-        </w:rPr>
-        <w:lastRenderedPageBreak/>
-        <w:t>Crescimento futuro</w:t>
-      </w:r>
-    </w:p>
-    <w:p>
-      <w:pPr>
-        <w:pStyle w:val="PargrafodaLista"/>
-        <w:spacing w:before="240"/>
-        <w:ind w:left="1428"/>
-        <w:rPr>
-          <w:b/>
-        </w:rPr>
-      </w:pPr>
-    </w:p>
-    <w:p>
-      <w:pPr>
-        <w:pStyle w:val="PargrafodaLista"/>
-        <w:spacing w:before="240"/>
-        <w:ind w:left="1428"/>
-      </w:pPr>
-      <w:r>
-        <w:rPr>
-          <w:b/>
-        </w:rPr>
-        <w:t xml:space="preserve">Aumento de </w:t>
-      </w:r>
-      <w:r>
-        <w:rPr>
-          <w:b/>
-        </w:rPr>
-        <w:t>1</w:t>
-      </w:r>
-      <w:r>
-        <w:rPr>
-          <w:b/>
-        </w:rPr>
-        <w:t>00 clientes</w:t>
-      </w:r>
-      <w:r>
-        <w:rPr>
-          <w:b/>
-        </w:rPr>
-        <w:t xml:space="preserve"> por ano</w:t>
-      </w:r>
-      <w:r>
-        <w:rPr>
-          <w:b/>
-        </w:rPr>
-        <w:t xml:space="preserve">: </w:t>
-      </w:r>
-      <w:r>
-        <w:t xml:space="preserve">Sendo </w:t>
-      </w:r>
-      <w:proofErr w:type="gramStart"/>
-      <w:r>
-        <w:t>esta</w:t>
-      </w:r>
-      <w:r>
-        <w:rPr>
-          <w:b/>
-        </w:rPr>
-        <w:t xml:space="preserve"> </w:t>
-      </w:r>
-      <w:r>
-        <w:t xml:space="preserve"> </w:t>
-      </w:r>
-      <w:r>
-        <w:t>uma</w:t>
-      </w:r>
-      <w:proofErr w:type="gramEnd"/>
-      <w:r>
-        <w:t xml:space="preserve"> agencia de pequena dimensão não se prevê um grande crescimento em relação ao numero de clientes.</w:t>
-      </w:r>
-    </w:p>
-    <w:p>
-      <w:pPr>
-        <w:pStyle w:val="PargrafodaLista"/>
-        <w:spacing w:before="240"/>
-        <w:ind w:left="1428"/>
-      </w:pPr>
-      <w:r>
-        <w:rPr>
-          <w:b/>
-        </w:rPr>
-        <w:t>Aumento de 25</w:t>
-      </w:r>
-      <w:r>
-        <w:rPr>
-          <w:b/>
-        </w:rPr>
-        <w:t xml:space="preserve">0 </w:t>
-      </w:r>
-      <w:r>
-        <w:rPr>
-          <w:b/>
-        </w:rPr>
-        <w:t>reserva</w:t>
-      </w:r>
-      <w:r>
-        <w:rPr>
-          <w:b/>
-        </w:rPr>
-        <w:t>s por mês</w:t>
-      </w:r>
-      <w:proofErr w:type="gramStart"/>
-      <w:r>
-        <w:rPr>
-          <w:b/>
-        </w:rPr>
-        <w:t>:</w:t>
-      </w:r>
-      <w:r>
-        <w:t xml:space="preserve"> Sendo</w:t>
-      </w:r>
-      <w:proofErr w:type="gramEnd"/>
-      <w:r>
-        <w:t xml:space="preserve"> que um cliente faz em média 0,5 </w:t>
-      </w:r>
-      <w:r>
-        <w:t>reserva</w:t>
-      </w:r>
-      <w:r>
-        <w:t xml:space="preserve"> por mês (devido ao facto de existirem clientes que não efetuam </w:t>
-      </w:r>
-      <w:r>
-        <w:t>reserva</w:t>
-      </w:r>
-      <w:r>
-        <w:t>s em certos meses), é previsto</w:t>
-      </w:r>
-      <w:r>
-        <w:t xml:space="preserve"> que se obtenha um aumento de 25</w:t>
-      </w:r>
       <w:r>
         <w:t xml:space="preserve">0 </w:t>
       </w:r>

</xml_diff>

<commit_message>
alterações ao modelo logico
</commit_message>
<xml_diff>
--- a/Nadine/Modelo_lógico2.docx
+++ b/Nadine/Modelo_lógico2.docx
@@ -1,6 +1,6 @@
 
 <file path=word/document.xml><?xml version="1.0" encoding="utf-8"?>
-<w:document xmlns:wpc="http://schemas.microsoft.com/office/word/2010/wordprocessingCanvas" xmlns:cx="http://schemas.microsoft.com/office/drawing/2014/chartex" xmlns:cx1="http://schemas.microsoft.com/office/drawing/2015/9/8/chartex" xmlns:cx2="http://schemas.microsoft.com/office/drawing/2015/10/21/chartex" xmlns:cx3="http://schemas.microsoft.com/office/drawing/2016/5/9/chartex" xmlns:cx4="http://schemas.microsoft.com/office/drawing/2016/5/10/chartex" xmlns:cx5="http://schemas.microsoft.com/office/drawing/2016/5/11/chartex" xmlns:mc="http://schemas.openxmlformats.org/markup-compatibility/2006" xmlns:o="urn:schemas-microsoft-com:office:office" xmlns:r="http://schemas.openxmlformats.org/officeDocument/2006/relationships" xmlns:m="http://schemas.openxmlformats.org/officeDocument/2006/math" xmlns:v="urn:schemas-microsoft-com:vml" xmlns:wp14="http://schemas.microsoft.com/office/word/2010/wordprocessingDrawing" xmlns:wp="http://schemas.openxmlformats.org/drawingml/2006/wordprocessingDrawing" xmlns:w10="urn:schemas-microsoft-com:office:word" xmlns:w="http://schemas.openxmlformats.org/wordprocessingml/2006/main" xmlns:w14="http://schemas.microsoft.com/office/word/2010/wordml" xmlns:w15="http://schemas.microsoft.com/office/word/2012/wordml" xmlns:w16se="http://schemas.microsoft.com/office/word/2015/wordml/symex" xmlns:wpg="http://schemas.microsoft.com/office/word/2010/wordprocessingGroup" xmlns:wpi="http://schemas.microsoft.com/office/word/2010/wordprocessingInk" xmlns:wne="http://schemas.microsoft.com/office/word/2006/wordml" xmlns:wps="http://schemas.microsoft.com/office/word/2010/wordprocessingShape" mc:Ignorable="w14 w15 w16se wp14">
+<w:document xmlns:wpc="http://schemas.microsoft.com/office/word/2010/wordprocessingCanvas" xmlns:cx="http://schemas.microsoft.com/office/drawing/2014/chartex" xmlns:cx1="http://schemas.microsoft.com/office/drawing/2015/9/8/chartex" xmlns:cx2="http://schemas.microsoft.com/office/drawing/2015/10/21/chartex" xmlns:mc="http://schemas.openxmlformats.org/markup-compatibility/2006" xmlns:o="urn:schemas-microsoft-com:office:office" xmlns:r="http://schemas.openxmlformats.org/officeDocument/2006/relationships" xmlns:m="http://schemas.openxmlformats.org/officeDocument/2006/math" xmlns:v="urn:schemas-microsoft-com:vml" xmlns:wp14="http://schemas.microsoft.com/office/word/2010/wordprocessingDrawing" xmlns:wp="http://schemas.openxmlformats.org/drawingml/2006/wordprocessingDrawing" xmlns:w10="urn:schemas-microsoft-com:office:word" xmlns:w="http://schemas.openxmlformats.org/wordprocessingml/2006/main" xmlns:w14="http://schemas.microsoft.com/office/word/2010/wordml" xmlns:w15="http://schemas.microsoft.com/office/word/2012/wordml" xmlns:w16se="http://schemas.microsoft.com/office/word/2015/wordml/symex" xmlns:wpg="http://schemas.microsoft.com/office/word/2010/wordprocessingGroup" xmlns:wpi="http://schemas.microsoft.com/office/word/2010/wordprocessingInk" xmlns:wne="http://schemas.microsoft.com/office/word/2006/wordml" xmlns:wps="http://schemas.microsoft.com/office/word/2010/wordprocessingShape" mc:Ignorable="w14 w15 w16se wp14">
   <w:body>
     <w:p>
       <w:r>
@@ -99,7 +99,15 @@
         </w:numPr>
       </w:pPr>
       <w:r>
-        <w:t>Atomicidade: Uma transação pode ser composta por várias operações, mas se uma destas falha a transação não é efetuada;</w:t>
+        <w:t>Atomicidade</w:t>
+      </w:r>
+      <w:proofErr w:type="gramStart"/>
+      <w:r>
+        <w:t>: Uma</w:t>
+      </w:r>
+      <w:proofErr w:type="gramEnd"/>
+      <w:r>
+        <w:t xml:space="preserve"> transação pode ser composta por várias operações, mas se uma destas falha a transação não é efetuada;</w:t>
       </w:r>
     </w:p>
     <w:p>
@@ -111,7 +119,15 @@
         </w:numPr>
       </w:pPr>
       <w:r>
-        <w:t>Consistência: Após uma transação ser realizada a base de dados fica num estado consistente, ou seja, uma transação seve respeitar a integridade dos dados;</w:t>
+        <w:t>Consistência</w:t>
+      </w:r>
+      <w:proofErr w:type="gramStart"/>
+      <w:r>
+        <w:t>: Após</w:t>
+      </w:r>
+      <w:proofErr w:type="gramEnd"/>
+      <w:r>
+        <w:t xml:space="preserve"> uma transação ser realizada a base de dados fica num estado consistente, ou seja, uma transação seve respeitar a integridade dos dados;</w:t>
       </w:r>
     </w:p>
     <w:p>
@@ -122,8 +138,13 @@
           <w:numId w:val="10"/>
         </w:numPr>
       </w:pPr>
-      <w:r>
-        <w:t>Isolamento : Quaisquer operações dentro de uma transação não são afetadas por operações de outras transações a decorrer concorrencialmente;</w:t>
+      <w:proofErr w:type="gramStart"/>
+      <w:r>
+        <w:t>Isolamento :</w:t>
+      </w:r>
+      <w:proofErr w:type="gramEnd"/>
+      <w:r>
+        <w:t xml:space="preserve"> Quaisquer operações dentro de uma transação não são afetadas por operações de outras transações a decorrer concorrencialmente;</w:t>
       </w:r>
     </w:p>
     <w:p>
@@ -135,10 +156,18 @@
         </w:numPr>
       </w:pPr>
       <w:r>
-        <w:t xml:space="preserve">Durabilidade: </w:t>
-      </w:r>
-      <w:r>
-        <w:t>Após uma transição terminar os seus efeitos na base de dados são permanentes.</w:t>
+        <w:t>Durabilidade</w:t>
+      </w:r>
+      <w:proofErr w:type="gramStart"/>
+      <w:r>
+        <w:t xml:space="preserve">: </w:t>
+      </w:r>
+      <w:r>
+        <w:t>Após</w:t>
+      </w:r>
+      <w:proofErr w:type="gramEnd"/>
+      <w:r>
+        <w:t xml:space="preserve"> uma transição terminar os seus efeitos na base de dados são permanentes.</w:t>
       </w:r>
     </w:p>
     <w:p>
@@ -411,15 +440,13 @@
         <w:t>percurso</w:t>
       </w:r>
       <w:r>
-        <w:t>” e vemos qual é a chave primária correspondente ao percurso dado, de seguida vamos á tabela “</w:t>
-      </w:r>
-      <w:proofErr w:type="spellStart"/>
-      <w:r>
-        <w:t>itinerario</w:t>
-      </w:r>
-      <w:proofErr w:type="spellEnd"/>
-      <w:r>
-        <w:t>” e vemos quais são os itinerários disponíveis para aquele percurso através da chave estrangeira que referencia a tabela “</w:t>
+        <w:t xml:space="preserve">” e vemos qual é a chave primária correspondente ao percurso dado, de seguida vamos á tabela </w:t>
+      </w:r>
+      <w:r>
+        <w:t>3</w:t>
+      </w:r>
+      <w:r>
+        <w:t xml:space="preserve"> através da chave estrangeira que referencia a tabela “</w:t>
       </w:r>
       <w:r>
         <w:t>percurso</w:t>
@@ -541,302 +568,6 @@
     </w:p>
     <w:p>
       <w:pPr>
-        <w:spacing w:after="0" w:line="360" w:lineRule="auto"/>
-        <w:jc w:val="both"/>
-        <w:rPr>
-          <w:b/>
-        </w:rPr>
-      </w:pPr>
-      <w:r>
-        <w:rPr>
-          <w:b/>
-        </w:rPr>
-        <w:tab/>
-      </w:r>
-      <w:r>
-        <w:rPr>
-          <w:b/>
-        </w:rPr>
-        <w:tab/>
-      </w:r>
-    </w:p>
-    <w:p>
-      <w:pPr>
-        <w:spacing w:after="0" w:line="360" w:lineRule="auto"/>
-        <w:jc w:val="both"/>
-        <w:rPr>
-          <w:b/>
-        </w:rPr>
-      </w:pPr>
-    </w:p>
-    <w:p>
-      <w:pPr>
-        <w:spacing w:after="0" w:line="360" w:lineRule="auto"/>
-        <w:jc w:val="both"/>
-        <w:rPr>
-          <w:b/>
-        </w:rPr>
-      </w:pPr>
-    </w:p>
-    <w:p>
-      <w:pPr>
-        <w:spacing w:after="0" w:line="360" w:lineRule="auto"/>
-        <w:jc w:val="both"/>
-        <w:rPr>
-          <w:b/>
-        </w:rPr>
-      </w:pPr>
-    </w:p>
-    <w:p>
-      <w:pPr>
-        <w:spacing w:after="0" w:line="360" w:lineRule="auto"/>
-        <w:jc w:val="both"/>
-        <w:rPr>
-          <w:b/>
-        </w:rPr>
-      </w:pPr>
-    </w:p>
-    <w:p>
-      <w:pPr>
-        <w:spacing w:after="0" w:line="360" w:lineRule="auto"/>
-        <w:jc w:val="both"/>
-        <w:rPr>
-          <w:b/>
-        </w:rPr>
-      </w:pPr>
-    </w:p>
-    <w:p>
-      <w:pPr>
-        <w:spacing w:after="0" w:line="360" w:lineRule="auto"/>
-        <w:jc w:val="both"/>
-        <w:rPr>
-          <w:b/>
-        </w:rPr>
-      </w:pPr>
-    </w:p>
-    <w:p>
-      <w:pPr>
-        <w:pStyle w:val="PargrafodaLista"/>
-        <w:ind w:left="1287"/>
-      </w:pPr>
-    </w:p>
-    <w:p>
-      <w:pPr>
-        <w:pStyle w:val="PargrafodaLista"/>
-        <w:ind w:left="1428"/>
-      </w:pPr>
-    </w:p>
-    <w:p>
-      <w:pPr>
-        <w:pStyle w:val="PargrafodaLista"/>
-        <w:ind w:left="1287"/>
-        <w:rPr>
-          <w:b/>
-        </w:rPr>
-      </w:pPr>
-    </w:p>
-    <w:p>
-      <w:pPr>
-        <w:pStyle w:val="PargrafodaLista"/>
-        <w:ind w:left="1287"/>
-        <w:rPr>
-          <w:b/>
-        </w:rPr>
-      </w:pPr>
-    </w:p>
-    <w:p>
-      <w:pPr>
-        <w:pStyle w:val="PargrafodaLista"/>
-        <w:ind w:left="1287"/>
-        <w:rPr>
-          <w:b/>
-        </w:rPr>
-      </w:pPr>
-    </w:p>
-    <w:p>
-      <w:pPr>
-        <w:pStyle w:val="PargrafodaLista"/>
-        <w:ind w:left="1287"/>
-        <w:rPr>
-          <w:b/>
-        </w:rPr>
-      </w:pPr>
-    </w:p>
-    <w:p>
-      <w:pPr>
-        <w:pStyle w:val="PargrafodaLista"/>
-        <w:ind w:left="1287"/>
-        <w:rPr>
-          <w:b/>
-        </w:rPr>
-      </w:pPr>
-    </w:p>
-    <w:p>
-      <w:pPr>
-        <w:pStyle w:val="PargrafodaLista"/>
-        <w:ind w:left="1287"/>
-        <w:rPr>
-          <w:b/>
-        </w:rPr>
-      </w:pPr>
-    </w:p>
-    <w:p>
-      <w:pPr>
-        <w:pStyle w:val="PargrafodaLista"/>
-        <w:ind w:left="1287"/>
-        <w:rPr>
-          <w:b/>
-        </w:rPr>
-      </w:pPr>
-    </w:p>
-    <w:p>
-      <w:pPr>
-        <w:pStyle w:val="PargrafodaLista"/>
-        <w:ind w:left="1287"/>
-        <w:rPr>
-          <w:b/>
-        </w:rPr>
-      </w:pPr>
-    </w:p>
-    <w:p>
-      <w:pPr>
-        <w:pStyle w:val="PargrafodaLista"/>
-        <w:ind w:left="1287"/>
-        <w:rPr>
-          <w:b/>
-        </w:rPr>
-      </w:pPr>
-    </w:p>
-    <w:p>
-      <w:pPr>
-        <w:pStyle w:val="PargrafodaLista"/>
-        <w:ind w:left="1287"/>
-        <w:rPr>
-          <w:b/>
-        </w:rPr>
-      </w:pPr>
-    </w:p>
-    <w:p>
-      <w:pPr>
-        <w:pStyle w:val="PargrafodaLista"/>
-        <w:ind w:left="1287"/>
-        <w:rPr>
-          <w:b/>
-        </w:rPr>
-      </w:pPr>
-    </w:p>
-    <w:p>
-      <w:pPr>
-        <w:pStyle w:val="PargrafodaLista"/>
-        <w:ind w:left="1287"/>
-        <w:rPr>
-          <w:b/>
-        </w:rPr>
-      </w:pPr>
-    </w:p>
-    <w:p>
-      <w:pPr>
-        <w:pStyle w:val="PargrafodaLista"/>
-        <w:ind w:left="1287"/>
-        <w:rPr>
-          <w:b/>
-        </w:rPr>
-      </w:pPr>
-    </w:p>
-    <w:p>
-      <w:pPr>
-        <w:pStyle w:val="PargrafodaLista"/>
-        <w:ind w:left="1287"/>
-        <w:rPr>
-          <w:b/>
-        </w:rPr>
-      </w:pPr>
-    </w:p>
-    <w:p>
-      <w:pPr>
-        <w:pStyle w:val="PargrafodaLista"/>
-        <w:ind w:left="1287"/>
-        <w:rPr>
-          <w:b/>
-        </w:rPr>
-      </w:pPr>
-    </w:p>
-    <w:p>
-      <w:pPr>
-        <w:pStyle w:val="PargrafodaLista"/>
-        <w:ind w:left="1287"/>
-        <w:rPr>
-          <w:b/>
-        </w:rPr>
-      </w:pPr>
-    </w:p>
-    <w:p>
-      <w:pPr>
-        <w:pStyle w:val="PargrafodaLista"/>
-        <w:ind w:left="1287"/>
-        <w:rPr>
-          <w:b/>
-        </w:rPr>
-      </w:pPr>
-    </w:p>
-    <w:p>
-      <w:pPr>
-        <w:pStyle w:val="PargrafodaLista"/>
-        <w:ind w:left="1287"/>
-        <w:rPr>
-          <w:b/>
-        </w:rPr>
-      </w:pPr>
-    </w:p>
-    <w:p>
-      <w:pPr>
-        <w:pStyle w:val="PargrafodaLista"/>
-        <w:ind w:left="1287"/>
-        <w:rPr>
-          <w:b/>
-        </w:rPr>
-      </w:pPr>
-    </w:p>
-    <w:p>
-      <w:pPr>
-        <w:pStyle w:val="PargrafodaLista"/>
-        <w:ind w:left="1287"/>
-        <w:rPr>
-          <w:b/>
-        </w:rPr>
-      </w:pPr>
-    </w:p>
-    <w:p>
-      <w:pPr>
-        <w:pStyle w:val="PargrafodaLista"/>
-        <w:ind w:left="1287"/>
-        <w:rPr>
-          <w:b/>
-        </w:rPr>
-      </w:pPr>
-    </w:p>
-    <w:p>
-      <w:pPr>
-        <w:pStyle w:val="PargrafodaLista"/>
-        <w:ind w:left="1287"/>
-        <w:rPr>
-          <w:b/>
-        </w:rPr>
-      </w:pPr>
-    </w:p>
-    <w:p>
-      <w:pPr>
-        <w:pStyle w:val="PargrafodaLista"/>
-        <w:ind w:left="1287"/>
-        <w:rPr>
-          <w:b/>
-        </w:rPr>
-      </w:pPr>
-    </w:p>
-    <w:p>
-      <w:pPr>
-        <w:pStyle w:val="PargrafodaLista"/>
-        <w:ind w:left="1287"/>
         <w:rPr>
           <w:b/>
         </w:rPr>
@@ -890,6 +621,7 @@
         <w:ind w:left="1428"/>
       </w:pPr>
       <w:r>
+        <w:lastRenderedPageBreak/>
         <w:t xml:space="preserve">Antes de uma </w:t>
       </w:r>
       <w:r>
@@ -1031,11 +763,7 @@
         <w:t>”</w:t>
       </w:r>
       <w:r>
-        <w:t xml:space="preserve"> que </w:t>
-      </w:r>
-      <w:r>
-        <w:lastRenderedPageBreak/>
-        <w:t xml:space="preserve">referencia a tabela </w:t>
+        <w:t xml:space="preserve"> que referencia a tabela </w:t>
       </w:r>
       <w:r>
         <w:t>“</w:t>
@@ -1198,19 +926,88 @@
         <w:ind w:left="1428"/>
       </w:pPr>
     </w:p>
+    <w:p/>
+    <w:p>
+      <w:pPr>
+        <w:rPr>
+          <w:b/>
+        </w:rPr>
+      </w:pPr>
+      <w:r>
+        <w:rPr>
+          <w:b/>
+        </w:rPr>
+        <w:t>1.</w:t>
+      </w:r>
+      <w:proofErr w:type="gramStart"/>
+      <w:r>
+        <w:rPr>
+          <w:b/>
+        </w:rPr>
+        <w:t>3.Validação</w:t>
+      </w:r>
+      <w:proofErr w:type="gramEnd"/>
+      <w:r>
+        <w:rPr>
+          <w:b/>
+        </w:rPr>
+        <w:t xml:space="preserve"> do modelo lógico com o utilizador</w:t>
+      </w:r>
+    </w:p>
+    <w:p>
+      <w:r>
+        <w:t>Dado por concluído o modelo lógico este foi revisto e apresentado à agencia de viagens, através de uma pequena reunião onde se pode concluir que o modelo garantia os requisitos.</w:t>
+      </w:r>
+    </w:p>
+    <w:p>
+      <w:r>
+        <w:t xml:space="preserve">1.4. </w:t>
+      </w:r>
+      <w:r>
+        <w:rPr>
+          <w:b/>
+        </w:rPr>
+        <w:t>Tamanho inicial e crescimento futuro</w:t>
+      </w:r>
+    </w:p>
+    <w:p>
+      <w:pPr>
+        <w:ind w:firstLine="708"/>
+      </w:pPr>
+      <w:r>
+        <w:t>Nesta secção vai ser retratado uma estimativa inicial do tamanho da base de dados, e ainda uma previsão do seu crescimento.</w:t>
+      </w:r>
+    </w:p>
+    <w:p>
+      <w:pPr>
+        <w:rPr>
+          <w:b/>
+        </w:rPr>
+      </w:pPr>
+      <w:r>
+        <w:rPr>
+          <w:b/>
+        </w:rPr>
+        <w:t>Tamanho inicial</w:t>
+      </w:r>
+    </w:p>
     <w:p>
       <w:pPr>
         <w:pStyle w:val="PargrafodaLista"/>
         <w:ind w:left="1428"/>
-        <w:rPr>
-          <w:b/>
-        </w:rPr>
-      </w:pPr>
-      <w:r>
-        <w:rPr>
-          <w:b/>
-        </w:rPr>
-        <w:t>Tamanho inicial e crescimento futuro</w:t>
+      </w:pPr>
+    </w:p>
+    <w:p>
+      <w:r>
+        <w:t xml:space="preserve">Acerca do tamanho </w:t>
+      </w:r>
+      <w:proofErr w:type="spellStart"/>
+      <w:r>
+        <w:t>inical</w:t>
+      </w:r>
+      <w:proofErr w:type="spellEnd"/>
+      <w:r>
+        <w:t xml:space="preserve"> da base de dados, propõem-se o seguinte estado inicial:</w:t>
       </w:r>
     </w:p>
     <w:p>
@@ -1218,59 +1015,8 @@
         <w:pStyle w:val="PargrafodaLista"/>
         <w:ind w:left="1428"/>
       </w:pPr>
-      <w:r>
-        <w:t>Nesta secção vai ser retratado uma estimativa inicial do tamanho da base de dados, e ainda uma previsão do seu crescimento.</w:t>
-      </w:r>
-    </w:p>
-    <w:p>
-      <w:pPr>
-        <w:pStyle w:val="PargrafodaLista"/>
-        <w:ind w:left="1428"/>
-        <w:rPr>
-          <w:b/>
-        </w:rPr>
-      </w:pPr>
-      <w:r>
-        <w:rPr>
-          <w:b/>
-        </w:rPr>
-        <w:t>Tamanho inicial</w:t>
-      </w:r>
-    </w:p>
-    <w:p>
-      <w:pPr>
-        <w:pStyle w:val="PargrafodaLista"/>
-        <w:ind w:left="1428"/>
-      </w:pPr>
-    </w:p>
-    <w:p>
-      <w:pPr>
-        <w:pStyle w:val="PargrafodaLista"/>
-        <w:ind w:left="1428"/>
-      </w:pPr>
-      <w:r>
-        <w:t xml:space="preserve">Acerca do tamanho </w:t>
-      </w:r>
-      <w:proofErr w:type="spellStart"/>
-      <w:r>
-        <w:t>inical</w:t>
-      </w:r>
-      <w:proofErr w:type="spellEnd"/>
-      <w:r>
-        <w:t xml:space="preserve"> da base de dados, propõem-se o seguinte estado inicial:</w:t>
-      </w:r>
-    </w:p>
-    <w:p>
-      <w:pPr>
-        <w:pStyle w:val="PargrafodaLista"/>
-        <w:ind w:left="1428"/>
-      </w:pPr>
-    </w:p>
-    <w:p>
-      <w:pPr>
-        <w:pStyle w:val="PargrafodaLista"/>
-        <w:ind w:left="1428"/>
-      </w:pPr>
+    </w:p>
+    <w:p>
       <w:r>
         <w:rPr>
           <w:b/>
@@ -1281,33 +1027,49 @@
         <w:rPr>
           <w:b/>
         </w:rPr>
-        <w:t xml:space="preserve">00 clientes : </w:t>
+        <w:t xml:space="preserve">00 </w:t>
+      </w:r>
+      <w:proofErr w:type="gramStart"/>
+      <w:r>
+        <w:rPr>
+          <w:b/>
+        </w:rPr>
+        <w:t>clientes :</w:t>
+      </w:r>
+      <w:proofErr w:type="gramEnd"/>
+      <w:r>
+        <w:rPr>
+          <w:b/>
+        </w:rPr>
+        <w:t xml:space="preserve"> </w:t>
       </w:r>
       <w:r>
         <w:t>Este valor é baseado num número de clientes de uma agência de viagens de pequena dimensão.</w:t>
       </w:r>
     </w:p>
     <w:p>
-      <w:pPr>
-        <w:pStyle w:val="PargrafodaLista"/>
-        <w:ind w:left="1428"/>
-      </w:pPr>
-      <w:r>
-        <w:rPr>
-          <w:b/>
-        </w:rPr>
-        <w:lastRenderedPageBreak/>
-        <w:t xml:space="preserve">14 percursos: </w:t>
-      </w:r>
-      <w:r>
-        <w:t xml:space="preserve">Sendo a nossa base de dados baseada numa agencia de viagens de pequena dimensão, são apresentados apenas os 14 percursos referidos no capitulo 1.2. </w:t>
-      </w:r>
-    </w:p>
-    <w:p>
-      <w:pPr>
-        <w:pStyle w:val="PargrafodaLista"/>
-        <w:ind w:left="1428"/>
-      </w:pPr>
+      <w:r>
+        <w:rPr>
+          <w:b/>
+        </w:rPr>
+        <w:t>14 percursos</w:t>
+      </w:r>
+      <w:proofErr w:type="gramStart"/>
+      <w:r>
+        <w:rPr>
+          <w:b/>
+        </w:rPr>
+        <w:t xml:space="preserve">: </w:t>
+      </w:r>
+      <w:r>
+        <w:t>Sendo</w:t>
+      </w:r>
+      <w:proofErr w:type="gramEnd"/>
+      <w:r>
+        <w:t xml:space="preserve"> a nossa base de dados baseada numa agencia de viagens de pequena dimensão, são apresentados apenas os 14 percursos referidos no capitulo 1.2. </w:t>
+      </w:r>
+    </w:p>
+    <w:p>
       <w:r>
         <w:rPr>
           <w:b/>
@@ -1359,8 +1121,6 @@
     </w:p>
     <w:p>
       <w:pPr>
-        <w:pStyle w:val="PargrafodaLista"/>
-        <w:ind w:left="1428"/>
         <w:rPr>
           <w:b/>
         </w:rPr>
@@ -1376,6 +1136,62 @@
           <w:b/>
         </w:rPr>
         <w:t>:</w:t>
+      </w:r>
+    </w:p>
+    <w:p>
+      <w:pPr>
+        <w:pStyle w:val="PargrafodaLista"/>
+        <w:ind w:left="2007"/>
+      </w:pPr>
+      <w:r>
+        <w:t>Braga-Porto</w:t>
+      </w:r>
+      <w:proofErr w:type="gramStart"/>
+      <w:r>
+        <w:t>: Será</w:t>
+      </w:r>
+      <w:proofErr w:type="gramEnd"/>
+      <w:r>
+        <w:t xml:space="preserve"> efetuado diariamente nos seguintes horários:</w:t>
+      </w:r>
+    </w:p>
+    <w:p>
+      <w:pPr>
+        <w:pStyle w:val="PargrafodaLista"/>
+        <w:numPr>
+          <w:ilvl w:val="2"/>
+          <w:numId w:val="12"/>
+        </w:numPr>
+      </w:pPr>
+      <w:r>
+        <w:t>Hora de partida 8</w:t>
+      </w:r>
+      <w:r>
+        <w:t>:00</w:t>
+      </w:r>
+      <w:r>
+        <w:t>:00; Hora de chegada 12</w:t>
+      </w:r>
+      <w:r>
+        <w:t>:00</w:t>
+      </w:r>
+      <w:r>
+        <w:t>:00</w:t>
+      </w:r>
+      <w:r>
+        <w:t>;</w:t>
+      </w:r>
+    </w:p>
+    <w:p>
+      <w:pPr>
+        <w:pStyle w:val="PargrafodaLista"/>
+        <w:numPr>
+          <w:ilvl w:val="2"/>
+          <w:numId w:val="12"/>
+        </w:numPr>
+      </w:pPr>
+      <w:r>
+        <w:t>Hora de partida 8:00:00; Hora de chegada 11:00:00;</w:t>
       </w:r>
     </w:p>
     <w:p>
@@ -1387,7 +1203,21 @@
         </w:numPr>
       </w:pPr>
       <w:r>
-        <w:t>Braga-Porto: Será efetuado diariamente nos seguintes horários:</w:t>
+        <w:t>Porto-Braga</w:t>
+      </w:r>
+      <w:proofErr w:type="gramStart"/>
+      <w:r>
+        <w:t>: Será</w:t>
+      </w:r>
+      <w:proofErr w:type="gramEnd"/>
+      <w:r>
+        <w:t xml:space="preserve"> efetuado di</w:t>
+      </w:r>
+      <w:r>
+        <w:t>ariamente no seguinte horário</w:t>
+      </w:r>
+      <w:r>
+        <w:t>:</w:t>
       </w:r>
     </w:p>
     <w:p>
@@ -1399,22 +1229,33 @@
         </w:numPr>
       </w:pPr>
       <w:r>
-        <w:t>Hora de partida 8</w:t>
-      </w:r>
-      <w:r>
-        <w:t>:00</w:t>
-      </w:r>
-      <w:r>
-        <w:t>:00; Hora de chegada 12</w:t>
-      </w:r>
-      <w:r>
-        <w:t>:00</w:t>
-      </w:r>
-      <w:r>
-        <w:t>:00</w:t>
-      </w:r>
-      <w:r>
-        <w:t>;</w:t>
+        <w:t>Hora de partida 17:00:00; Hora de chegada 20:00:00;</w:t>
+      </w:r>
+    </w:p>
+    <w:p>
+      <w:pPr>
+        <w:pStyle w:val="PargrafodaLista"/>
+        <w:numPr>
+          <w:ilvl w:val="1"/>
+          <w:numId w:val="12"/>
+        </w:numPr>
+      </w:pPr>
+      <w:r>
+        <w:t>Porto-Lisbo</w:t>
+      </w:r>
+      <w:r>
+        <w:t>a</w:t>
+      </w:r>
+      <w:proofErr w:type="gramStart"/>
+      <w:r>
+        <w:t>: Será</w:t>
+      </w:r>
+      <w:proofErr w:type="gramEnd"/>
+      <w:r>
+        <w:t xml:space="preserve"> efetuado diariamente no seguinte horário</w:t>
+      </w:r>
+      <w:r>
+        <w:t>:</w:t>
       </w:r>
     </w:p>
     <w:p>
@@ -1426,7 +1267,7 @@
         </w:numPr>
       </w:pPr>
       <w:r>
-        <w:t>Hora de partida 8:00:00; Hora de chegada 11:00:00;</w:t>
+        <w:t>Hora de partida 10:00:00; Hora de chegada 14:30:00;</w:t>
       </w:r>
     </w:p>
     <w:p>
@@ -1438,7 +1279,15 @@
         </w:numPr>
       </w:pPr>
       <w:r>
-        <w:t>Porto-Braga: Será efetuado di</w:t>
+        <w:t>Lisboa-Porto</w:t>
+      </w:r>
+      <w:proofErr w:type="gramStart"/>
+      <w:r>
+        <w:t>: Será</w:t>
+      </w:r>
+      <w:proofErr w:type="gramEnd"/>
+      <w:r>
+        <w:t xml:space="preserve"> efetuado di</w:t>
       </w:r>
       <w:r>
         <w:t>ariamente no seguinte horário</w:t>
@@ -1456,7 +1305,7 @@
         </w:numPr>
       </w:pPr>
       <w:r>
-        <w:t>Hora de partida 17:00:00; Hora de chegada 20:00:00;</w:t>
+        <w:t>Hora de partida 15:00:00; Hora de chegada 20:30:00;</w:t>
       </w:r>
     </w:p>
     <w:p>
@@ -1468,10 +1317,18 @@
         </w:numPr>
       </w:pPr>
       <w:r>
-        <w:t>Porto-Lisbo</w:t>
-      </w:r>
-      <w:r>
-        <w:t>a: Será efetuado diariamente no seguinte horário</w:t>
+        <w:t>Lisboa-Far</w:t>
+      </w:r>
+      <w:r>
+        <w:t>o</w:t>
+      </w:r>
+      <w:proofErr w:type="gramStart"/>
+      <w:r>
+        <w:t>: Será</w:t>
+      </w:r>
+      <w:proofErr w:type="gramEnd"/>
+      <w:r>
+        <w:t xml:space="preserve"> efetuado diariamente no seguinte horário</w:t>
       </w:r>
       <w:r>
         <w:t>:</w:t>
@@ -1498,7 +1355,15 @@
         </w:numPr>
       </w:pPr>
       <w:r>
-        <w:t>Lisboa-Porto: Será efetuado di</w:t>
+        <w:t>Faro-Lisboa</w:t>
+      </w:r>
+      <w:proofErr w:type="gramStart"/>
+      <w:r>
+        <w:t>: Será</w:t>
+      </w:r>
+      <w:proofErr w:type="gramEnd"/>
+      <w:r>
+        <w:t xml:space="preserve"> efetuado di</w:t>
       </w:r>
       <w:r>
         <w:t>ariamente no seguinte horário</w:t>
@@ -1528,10 +1393,15 @@
         </w:numPr>
       </w:pPr>
       <w:r>
-        <w:t>Lisboa-Far</w:t>
-      </w:r>
-      <w:r>
-        <w:t>o: Será efetuado diariamente no seguinte horário</w:t>
+        <w:t>Lisboa-Madrid</w:t>
+      </w:r>
+      <w:proofErr w:type="gramStart"/>
+      <w:r>
+        <w:t>: Será</w:t>
+      </w:r>
+      <w:proofErr w:type="gramEnd"/>
+      <w:r>
+        <w:t xml:space="preserve"> efetuado semanalmente no seguinte horário</w:t>
       </w:r>
       <w:r>
         <w:t>:</w:t>
@@ -1546,7 +1416,7 @@
         </w:numPr>
       </w:pPr>
       <w:r>
-        <w:t>Hora de partida 10:00:00; Hora de chegada 14:30:00;</w:t>
+        <w:t>Hora de partida 6:00:00; Hora de chegada 22:00:00;</w:t>
       </w:r>
     </w:p>
     <w:p>
@@ -1558,10 +1428,21 @@
         </w:numPr>
       </w:pPr>
       <w:r>
-        <w:t>Faro-Lisboa: Será efetuado di</w:t>
-      </w:r>
-      <w:r>
-        <w:t>ariamente no seguinte horário</w:t>
+        <w:t>Lisboa-</w:t>
+      </w:r>
+      <w:r>
+        <w:t>Paris</w:t>
+      </w:r>
+      <w:proofErr w:type="gramStart"/>
+      <w:r>
+        <w:t>: Será</w:t>
+      </w:r>
+      <w:proofErr w:type="gramEnd"/>
+      <w:r>
+        <w:t xml:space="preserve"> efetuado sem</w:t>
+      </w:r>
+      <w:r>
+        <w:t>analmente no seguinte horário</w:t>
       </w:r>
       <w:r>
         <w:t>:</w:t>
@@ -1576,7 +1457,25 @@
         </w:numPr>
       </w:pPr>
       <w:r>
-        <w:t>Hora de partida 15:00:00; Hora de chegada 20:30:00;</w:t>
+        <w:t>Hora de partida 0</w:t>
+      </w:r>
+      <w:r>
+        <w:t>5</w:t>
+      </w:r>
+      <w:r>
+        <w:t>:00</w:t>
+      </w:r>
+      <w:r>
+        <w:t>:00; Hora de chegada 02</w:t>
+      </w:r>
+      <w:r>
+        <w:t>:00:00</w:t>
+      </w:r>
+      <w:r>
+        <w:t xml:space="preserve"> (dois dias após)</w:t>
+      </w:r>
+      <w:r>
+        <w:t>;</w:t>
       </w:r>
     </w:p>
     <w:p>
@@ -1588,10 +1487,15 @@
         </w:numPr>
       </w:pPr>
       <w:r>
-        <w:t>Lisboa-Madrid</w:t>
-      </w:r>
-      <w:r>
-        <w:t>: Será efetuado semanalmente no seguinte horário</w:t>
+        <w:t>Lisboa-Londres</w:t>
+      </w:r>
+      <w:proofErr w:type="gramStart"/>
+      <w:r>
+        <w:t>: Será</w:t>
+      </w:r>
+      <w:proofErr w:type="gramEnd"/>
+      <w:r>
+        <w:t xml:space="preserve"> efetuado semanalmente no seguinte horário</w:t>
       </w:r>
       <w:r>
         <w:t>:</w:t>
@@ -1606,7 +1510,26 @@
         </w:numPr>
       </w:pPr>
       <w:r>
-        <w:t>Hora de partida 6:00:00; Hora de chegada 22:00:00;</w:t>
+        <w:lastRenderedPageBreak/>
+        <w:t>Hora de partida 0</w:t>
+      </w:r>
+      <w:r>
+        <w:t>9</w:t>
+      </w:r>
+      <w:r>
+        <w:t>:00:00; Hor</w:t>
+      </w:r>
+      <w:r>
+        <w:t>a de chegada 02</w:t>
+      </w:r>
+      <w:r>
+        <w:t>:00:00</w:t>
+      </w:r>
+      <w:r>
+        <w:t xml:space="preserve"> (do dia seguinte)</w:t>
+      </w:r>
+      <w:r>
+        <w:t>;</w:t>
       </w:r>
     </w:p>
     <w:p>
@@ -1618,13 +1541,15 @@
         </w:numPr>
       </w:pPr>
       <w:r>
-        <w:t>Lisboa-</w:t>
-      </w:r>
-      <w:r>
-        <w:t>Paris</w:t>
-      </w:r>
-      <w:r>
-        <w:t>: Será efetuado sem</w:t>
+        <w:t>Lisboa-Berlim</w:t>
+      </w:r>
+      <w:proofErr w:type="gramStart"/>
+      <w:r>
+        <w:t>: Será</w:t>
+      </w:r>
+      <w:proofErr w:type="gramEnd"/>
+      <w:r>
+        <w:t xml:space="preserve"> efetuado sem</w:t>
       </w:r>
       <w:r>
         <w:t>analmente no seguinte horário</w:t>
@@ -1645,13 +1570,13 @@
         <w:t>Hora de partida 0</w:t>
       </w:r>
       <w:r>
-        <w:t>5</w:t>
+        <w:t>9</w:t>
       </w:r>
       <w:r>
         <w:t>:00</w:t>
       </w:r>
       <w:r>
-        <w:t>:00; Hora de chegada 02</w:t>
+        <w:t>:00; Hora de chegada 01</w:t>
       </w:r>
       <w:r>
         <w:t>:00:00</w:t>
@@ -1672,10 +1597,18 @@
         </w:numPr>
       </w:pPr>
       <w:r>
-        <w:t>Lisboa-Londres</w:t>
-      </w:r>
-      <w:r>
-        <w:t>: Será efetuado semanalmente no seguinte horário</w:t>
+        <w:t>Lisboa-Budapeste</w:t>
+      </w:r>
+      <w:proofErr w:type="gramStart"/>
+      <w:r>
+        <w:t>: Será</w:t>
+      </w:r>
+      <w:proofErr w:type="gramEnd"/>
+      <w:r>
+        <w:t xml:space="preserve"> efetuado sem</w:t>
+      </w:r>
+      <w:r>
+        <w:t>analmente no seguinte horário</w:t>
       </w:r>
       <w:r>
         <w:t>:</w:t>
@@ -1696,16 +1629,16 @@
         <w:t>9</w:t>
       </w:r>
       <w:r>
-        <w:t>:00:00; Hor</w:t>
-      </w:r>
-      <w:r>
-        <w:t>a de chegada 02</w:t>
+        <w:t>:00</w:t>
+      </w:r>
+      <w:r>
+        <w:t>:00; Hora de chegada 05</w:t>
       </w:r>
       <w:r>
         <w:t>:00:00</w:t>
       </w:r>
       <w:r>
-        <w:t xml:space="preserve"> (do dia seguinte)</w:t>
+        <w:t xml:space="preserve"> (dois dias após)</w:t>
       </w:r>
       <w:r>
         <w:t>;</w:t>
@@ -1720,10 +1653,15 @@
         </w:numPr>
       </w:pPr>
       <w:r>
-        <w:t>Lisboa-Berlim: Será efetuado sem</w:t>
-      </w:r>
-      <w:r>
-        <w:t>analmente no seguinte horário</w:t>
+        <w:t>Lisboa-Praga</w:t>
+      </w:r>
+      <w:proofErr w:type="gramStart"/>
+      <w:r>
+        <w:t>: Será</w:t>
+      </w:r>
+      <w:proofErr w:type="gramEnd"/>
+      <w:r>
+        <w:t xml:space="preserve"> efetuado semanalmente no seguinte horário</w:t>
       </w:r>
       <w:r>
         <w:t>:</w:t>
@@ -1738,25 +1676,7 @@
         </w:numPr>
       </w:pPr>
       <w:r>
-        <w:t>Hora de partida 0</w:t>
-      </w:r>
-      <w:r>
-        <w:t>9</w:t>
-      </w:r>
-      <w:r>
-        <w:t>:00</w:t>
-      </w:r>
-      <w:r>
-        <w:t>:00; Hora de chegada 01</w:t>
-      </w:r>
-      <w:r>
-        <w:t>:00:00</w:t>
-      </w:r>
-      <w:r>
-        <w:t xml:space="preserve"> (dois dias após)</w:t>
-      </w:r>
-      <w:r>
-        <w:t>;</w:t>
+        <w:t>Hora de partida 00:09:00; Hora de chegada 01:00:00 (do dia seguinte);</w:t>
       </w:r>
     </w:p>
     <w:p>
@@ -1768,7 +1688,15 @@
         </w:numPr>
       </w:pPr>
       <w:r>
-        <w:t>Lisboa-Budapeste: Será efetuado sem</w:t>
+        <w:t>Lisboa-Praga</w:t>
+      </w:r>
+      <w:proofErr w:type="gramStart"/>
+      <w:r>
+        <w:t>: Será</w:t>
+      </w:r>
+      <w:proofErr w:type="gramEnd"/>
+      <w:r>
+        <w:t xml:space="preserve"> efetuado sem</w:t>
       </w:r>
       <w:r>
         <w:t>analmente no seguinte horário</w:t>
@@ -1786,139 +1714,82 @@
         </w:numPr>
       </w:pPr>
       <w:r>
-        <w:t>Hora de partida 0</w:t>
-      </w:r>
-      <w:r>
-        <w:t>9</w:t>
-      </w:r>
-      <w:r>
-        <w:t>:00</w:t>
-      </w:r>
-      <w:r>
-        <w:t>:00; Hora de chegada 05</w:t>
-      </w:r>
-      <w:r>
-        <w:t>:00:00</w:t>
-      </w:r>
-      <w:r>
-        <w:t xml:space="preserve"> (dois dias após)</w:t>
-      </w:r>
-      <w:r>
-        <w:t>;</w:t>
-      </w:r>
-    </w:p>
-    <w:p>
-      <w:pPr>
-        <w:pStyle w:val="PargrafodaLista"/>
-        <w:numPr>
-          <w:ilvl w:val="1"/>
-          <w:numId w:val="12"/>
-        </w:numPr>
-      </w:pPr>
-      <w:r>
-        <w:t>Lisboa-Praga</w:t>
-      </w:r>
-      <w:r>
-        <w:t>: Será efetuado semanalmente no seguinte horário</w:t>
-      </w:r>
-      <w:r>
-        <w:t>:</w:t>
-      </w:r>
-    </w:p>
-    <w:p>
-      <w:pPr>
-        <w:pStyle w:val="PargrafodaLista"/>
-        <w:numPr>
-          <w:ilvl w:val="2"/>
-          <w:numId w:val="12"/>
-        </w:numPr>
-      </w:pPr>
-      <w:r>
         <w:t>Hora de partida 00:09:00; Hora de chegada 01:00:00 (do dia seguinte);</w:t>
       </w:r>
     </w:p>
-    <w:p>
-      <w:pPr>
-        <w:pStyle w:val="PargrafodaLista"/>
-        <w:numPr>
-          <w:ilvl w:val="1"/>
-          <w:numId w:val="12"/>
-        </w:numPr>
-      </w:pPr>
-      <w:r>
-        <w:t>Lisboa-Praga: Será efetuado sem</w:t>
-      </w:r>
-      <w:r>
-        <w:t>analmente no seguinte horário</w:t>
-      </w:r>
-      <w:r>
-        <w:t>:</w:t>
-      </w:r>
-    </w:p>
-    <w:p>
-      <w:pPr>
-        <w:pStyle w:val="PargrafodaLista"/>
-        <w:numPr>
-          <w:ilvl w:val="2"/>
-          <w:numId w:val="12"/>
-        </w:numPr>
-      </w:pPr>
-      <w:r>
-        <w:t>Hora de partida 00:09:00; Hora de chegada 01:00:00 (do dia seguinte);</w:t>
-      </w:r>
-    </w:p>
     <w:p/>
+    <w:p>
+      <w:pPr>
+        <w:spacing w:before="240"/>
+      </w:pPr>
+      <w:r>
+        <w:rPr>
+          <w:b/>
+        </w:rPr>
+        <w:t>550</w:t>
+      </w:r>
+      <w:r>
+        <w:rPr>
+          <w:b/>
+        </w:rPr>
+        <w:t xml:space="preserve"> </w:t>
+      </w:r>
+      <w:r>
+        <w:rPr>
+          <w:b/>
+        </w:rPr>
+        <w:t>reserva</w:t>
+      </w:r>
+      <w:r>
+        <w:rPr>
+          <w:b/>
+        </w:rPr>
+        <w:t>s</w:t>
+      </w:r>
+      <w:proofErr w:type="gramStart"/>
+      <w:r>
+        <w:rPr>
+          <w:b/>
+        </w:rPr>
+        <w:t xml:space="preserve">: </w:t>
+      </w:r>
+      <w:r>
+        <w:t>Baseado</w:t>
+      </w:r>
+      <w:proofErr w:type="gramEnd"/>
+      <w:r>
+        <w:t xml:space="preserve"> no numero de clientes, e</w:t>
+      </w:r>
+      <w:r>
+        <w:t>stipulamos um valor inicial médio de 550</w:t>
+      </w:r>
+      <w:r>
+        <w:t xml:space="preserve"> </w:t>
+      </w:r>
+      <w:r>
+        <w:t>reserva</w:t>
+      </w:r>
+      <w:r>
+        <w:t>s</w:t>
+      </w:r>
+      <w:r>
+        <w:t xml:space="preserve"> mensais</w:t>
+      </w:r>
+      <w:r>
+        <w:t xml:space="preserve"> presentes na base de dados.</w:t>
+      </w:r>
+    </w:p>
     <w:p>
       <w:pPr>
         <w:pStyle w:val="PargrafodaLista"/>
         <w:spacing w:before="240"/>
         <w:ind w:left="1428"/>
       </w:pPr>
-      <w:r>
-        <w:rPr>
-          <w:b/>
-        </w:rPr>
-        <w:t>550</w:t>
-      </w:r>
-      <w:r>
-        <w:rPr>
-          <w:b/>
-        </w:rPr>
-        <w:t xml:space="preserve"> </w:t>
-      </w:r>
-      <w:r>
-        <w:rPr>
-          <w:b/>
-        </w:rPr>
-        <w:t>reserva</w:t>
-      </w:r>
-      <w:r>
-        <w:rPr>
-          <w:b/>
-        </w:rPr>
-        <w:t xml:space="preserve">s: </w:t>
-      </w:r>
-      <w:r>
-        <w:t>Baseado no numero de clientes, e</w:t>
-      </w:r>
-      <w:r>
-        <w:t>stipulamos um valor inicial médio de 550</w:t>
-      </w:r>
-      <w:r>
-        <w:t xml:space="preserve"> </w:t>
-      </w:r>
-      <w:r>
-        <w:t>reserva</w:t>
-      </w:r>
-      <w:r>
-        <w:t>s</w:t>
-      </w:r>
-      <w:r>
-        <w:t xml:space="preserve"> mensais</w:t>
-      </w:r>
-      <w:r>
-        <w:t xml:space="preserve"> presentes na base de dados.</w:t>
-      </w:r>
+    </w:p>
+    <w:p>
+      <w:pPr>
+        <w:spacing w:before="240"/>
+      </w:pPr>
     </w:p>
     <w:p>
       <w:pPr>
@@ -1950,10 +1821,85 @@
     </w:p>
     <w:p>
       <w:pPr>
+        <w:spacing w:before="240"/>
+        <w:rPr>
+          <w:b/>
+        </w:rPr>
+      </w:pPr>
+      <w:r>
+        <w:rPr>
+          <w:b/>
+        </w:rPr>
+        <w:t>Crescimento futuro</w:t>
+      </w:r>
+    </w:p>
+    <w:p>
+      <w:pPr>
         <w:pStyle w:val="PargrafodaLista"/>
         <w:spacing w:before="240"/>
         <w:ind w:left="1428"/>
-      </w:pPr>
+        <w:rPr>
+          <w:b/>
+        </w:rPr>
+      </w:pPr>
+    </w:p>
+    <w:p>
+      <w:pPr>
+        <w:spacing w:before="240"/>
+      </w:pPr>
+      <w:r>
+        <w:rPr>
+          <w:b/>
+        </w:rPr>
+        <w:t xml:space="preserve">Aumento de </w:t>
+      </w:r>
+      <w:r>
+        <w:rPr>
+          <w:b/>
+        </w:rPr>
+        <w:t>1</w:t>
+      </w:r>
+      <w:r>
+        <w:rPr>
+          <w:b/>
+        </w:rPr>
+        <w:t>00 clientes</w:t>
+      </w:r>
+      <w:r>
+        <w:rPr>
+          <w:b/>
+        </w:rPr>
+        <w:t xml:space="preserve"> por ano</w:t>
+      </w:r>
+      <w:r>
+        <w:rPr>
+          <w:b/>
+        </w:rPr>
+        <w:t xml:space="preserve">: </w:t>
+      </w:r>
+      <w:r>
+        <w:t xml:space="preserve">Sendo </w:t>
+      </w:r>
+      <w:proofErr w:type="gramStart"/>
+      <w:r>
+        <w:t>esta</w:t>
+      </w:r>
+      <w:r>
+        <w:rPr>
+          <w:b/>
+        </w:rPr>
+        <w:t xml:space="preserve"> </w:t>
+      </w:r>
+      <w:r>
+        <w:t xml:space="preserve"> </w:t>
+      </w:r>
+      <w:r>
+        <w:t>uma</w:t>
+      </w:r>
+      <w:proofErr w:type="gramEnd"/>
+      <w:r>
+        <w:t xml:space="preserve"> agencia de pequena dimensão não se prevê um grande crescimento em relação ao numero de clientes.</w:t>
+      </w:r>
     </w:p>
     <w:p>
       <w:pPr>
@@ -1964,6 +1910,52 @@
     </w:p>
     <w:p>
       <w:pPr>
+        <w:spacing w:before="240"/>
+      </w:pPr>
+      <w:r>
+        <w:rPr>
+          <w:b/>
+        </w:rPr>
+        <w:t>Aumento de 10</w:t>
+      </w:r>
+      <w:r>
+        <w:rPr>
+          <w:b/>
+        </w:rPr>
+        <w:t xml:space="preserve">0 </w:t>
+      </w:r>
+      <w:r>
+        <w:rPr>
+          <w:b/>
+        </w:rPr>
+        <w:t>reserva</w:t>
+      </w:r>
+      <w:r>
+        <w:rPr>
+          <w:b/>
+        </w:rPr>
+        <w:t>s por mês</w:t>
+      </w:r>
+      <w:proofErr w:type="gramStart"/>
+      <w:r>
+        <w:rPr>
+          <w:b/>
+        </w:rPr>
+        <w:t>:</w:t>
+      </w:r>
+      <w:r>
+        <w:t xml:space="preserve"> </w:t>
+      </w:r>
+      <w:r>
+        <w:t>Por</w:t>
+      </w:r>
+      <w:proofErr w:type="gramEnd"/>
+      <w:r>
+        <w:t xml:space="preserve"> forma a que o número de reservas duplique no período de quatro anos, prevê-se um crescimento mensal de aproximadamente 137 clientes, por formo a perfazer 13320 reservas ao fim de quatro anos. </w:t>
+      </w:r>
+    </w:p>
+    <w:p>
+      <w:pPr>
         <w:pStyle w:val="PargrafodaLista"/>
         <w:spacing w:before="240"/>
         <w:ind w:left="1428"/>
@@ -1971,169 +1963,10 @@
     </w:p>
     <w:p>
       <w:pPr>
-        <w:pStyle w:val="PargrafodaLista"/>
         <w:spacing w:before="240"/>
-        <w:ind w:left="1428"/>
-      </w:pPr>
-    </w:p>
-    <w:p>
-      <w:pPr>
-        <w:pStyle w:val="PargrafodaLista"/>
-        <w:spacing w:before="240"/>
-        <w:ind w:left="1428"/>
-      </w:pPr>
-    </w:p>
-    <w:p>
-      <w:pPr>
-        <w:pStyle w:val="PargrafodaLista"/>
-        <w:spacing w:before="240"/>
-        <w:ind w:left="1428"/>
-      </w:pPr>
-    </w:p>
-    <w:p>
-      <w:pPr>
-        <w:pStyle w:val="PargrafodaLista"/>
-        <w:spacing w:before="240"/>
-        <w:ind w:left="1428"/>
-      </w:pPr>
-    </w:p>
-    <w:p>
-      <w:pPr>
-        <w:pStyle w:val="PargrafodaLista"/>
-        <w:spacing w:before="240"/>
-        <w:ind w:left="1428"/>
-        <w:rPr>
-          <w:b/>
-        </w:rPr>
-      </w:pPr>
-      <w:r>
-        <w:rPr>
-          <w:b/>
-        </w:rPr>
-        <w:t>Crescimento futuro</w:t>
-      </w:r>
-    </w:p>
-    <w:p>
-      <w:pPr>
-        <w:pStyle w:val="PargrafodaLista"/>
-        <w:spacing w:before="240"/>
-        <w:ind w:left="1428"/>
-        <w:rPr>
-          <w:b/>
-        </w:rPr>
-      </w:pPr>
-    </w:p>
-    <w:p>
-      <w:pPr>
-        <w:pStyle w:val="PargrafodaLista"/>
-        <w:spacing w:before="240"/>
-        <w:ind w:left="1428"/>
-      </w:pPr>
-      <w:r>
-        <w:rPr>
-          <w:b/>
-        </w:rPr>
-        <w:t xml:space="preserve">Aumento de </w:t>
-      </w:r>
-      <w:r>
-        <w:rPr>
-          <w:b/>
-        </w:rPr>
-        <w:t>1</w:t>
-      </w:r>
-      <w:r>
-        <w:rPr>
-          <w:b/>
-        </w:rPr>
-        <w:t>00 clientes</w:t>
-      </w:r>
-      <w:r>
-        <w:rPr>
-          <w:b/>
-        </w:rPr>
-        <w:t xml:space="preserve"> por ano</w:t>
-      </w:r>
-      <w:r>
-        <w:rPr>
-          <w:b/>
-        </w:rPr>
-        <w:t xml:space="preserve">: </w:t>
-      </w:r>
-      <w:r>
-        <w:t>Sendo esta</w:t>
-      </w:r>
-      <w:r>
-        <w:rPr>
-          <w:b/>
-        </w:rPr>
-        <w:t xml:space="preserve"> </w:t>
-      </w:r>
-      <w:r>
-        <w:t xml:space="preserve"> </w:t>
-      </w:r>
-      <w:r>
-        <w:t>uma agencia de pequena dimensão não se prevê um grande crescimento em relação ao numero de clientes.</w:t>
-      </w:r>
-    </w:p>
-    <w:p>
-      <w:pPr>
-        <w:pStyle w:val="PargrafodaLista"/>
-        <w:spacing w:before="240"/>
-        <w:ind w:left="1428"/>
       </w:pPr>
       <w:bookmarkStart w:id="0" w:name="_GoBack"/>
       <w:bookmarkEnd w:id="0"/>
-    </w:p>
-    <w:p>
-      <w:pPr>
-        <w:pStyle w:val="PargrafodaLista"/>
-        <w:spacing w:before="240"/>
-        <w:ind w:left="1428"/>
-      </w:pPr>
-      <w:r>
-        <w:rPr>
-          <w:b/>
-        </w:rPr>
-        <w:t>Aumento de 10</w:t>
-      </w:r>
-      <w:r>
-        <w:rPr>
-          <w:b/>
-        </w:rPr>
-        <w:t xml:space="preserve">0 </w:t>
-      </w:r>
-      <w:r>
-        <w:rPr>
-          <w:b/>
-        </w:rPr>
-        <w:t>reserva</w:t>
-      </w:r>
-      <w:r>
-        <w:rPr>
-          <w:b/>
-        </w:rPr>
-        <w:t>s por mês:</w:t>
-      </w:r>
-      <w:r>
-        <w:t xml:space="preserve"> </w:t>
-      </w:r>
-      <w:r>
-        <w:t xml:space="preserve">Por forma a que o número de reservas duplique no período de quatro anos, prevê-se um crescimento mensal de aproximadamente 137 clientes, por formo a perfazer 13320 reservas ao fim de quatro anos. </w:t>
-      </w:r>
-    </w:p>
-    <w:p>
-      <w:pPr>
-        <w:pStyle w:val="PargrafodaLista"/>
-        <w:spacing w:before="240"/>
-        <w:ind w:left="1428"/>
-      </w:pPr>
-    </w:p>
-    <w:p>
-      <w:pPr>
-        <w:pStyle w:val="PargrafodaLista"/>
-        <w:spacing w:before="240"/>
-        <w:ind w:left="1428"/>
-      </w:pPr>
       <w:r>
         <w:t>Em relação ao número de comboios e ao numero de percursos disponíveis, prevê-se que estes irão permanecer inalterados.</w:t>
       </w:r>
@@ -2178,7 +2011,7 @@
 </file>
 
 <file path=word/numbering.xml><?xml version="1.0" encoding="utf-8"?>
-<w:numbering xmlns:wpc="http://schemas.microsoft.com/office/word/2010/wordprocessingCanvas" xmlns:cx="http://schemas.microsoft.com/office/drawing/2014/chartex" xmlns:cx1="http://schemas.microsoft.com/office/drawing/2015/9/8/chartex" xmlns:cx2="http://schemas.microsoft.com/office/drawing/2015/10/21/chartex" xmlns:cx3="http://schemas.microsoft.com/office/drawing/2016/5/9/chartex" xmlns:cx4="http://schemas.microsoft.com/office/drawing/2016/5/10/chartex" xmlns:cx5="http://schemas.microsoft.com/office/drawing/2016/5/11/chartex" xmlns:mc="http://schemas.openxmlformats.org/markup-compatibility/2006" xmlns:o="urn:schemas-microsoft-com:office:office" xmlns:r="http://schemas.openxmlformats.org/officeDocument/2006/relationships" xmlns:m="http://schemas.openxmlformats.org/officeDocument/2006/math" xmlns:v="urn:schemas-microsoft-com:vml" xmlns:wp14="http://schemas.microsoft.com/office/word/2010/wordprocessingDrawing" xmlns:wp="http://schemas.openxmlformats.org/drawingml/2006/wordprocessingDrawing" xmlns:w10="urn:schemas-microsoft-com:office:word" xmlns:w="http://schemas.openxmlformats.org/wordprocessingml/2006/main" xmlns:w14="http://schemas.microsoft.com/office/word/2010/wordml" xmlns:w15="http://schemas.microsoft.com/office/word/2012/wordml" xmlns:w16se="http://schemas.microsoft.com/office/word/2015/wordml/symex" xmlns:wpg="http://schemas.microsoft.com/office/word/2010/wordprocessingGroup" xmlns:wpi="http://schemas.microsoft.com/office/word/2010/wordprocessingInk" xmlns:wne="http://schemas.microsoft.com/office/word/2006/wordml" xmlns:wps="http://schemas.microsoft.com/office/word/2010/wordprocessingShape" mc:Ignorable="w14 w15 w16se wp14">
+<w:numbering xmlns:wpc="http://schemas.microsoft.com/office/word/2010/wordprocessingCanvas" xmlns:cx="http://schemas.microsoft.com/office/drawing/2014/chartex" xmlns:cx1="http://schemas.microsoft.com/office/drawing/2015/9/8/chartex" xmlns:cx2="http://schemas.microsoft.com/office/drawing/2015/10/21/chartex" xmlns:mc="http://schemas.openxmlformats.org/markup-compatibility/2006" xmlns:o="urn:schemas-microsoft-com:office:office" xmlns:r="http://schemas.openxmlformats.org/officeDocument/2006/relationships" xmlns:m="http://schemas.openxmlformats.org/officeDocument/2006/math" xmlns:v="urn:schemas-microsoft-com:vml" xmlns:wp14="http://schemas.microsoft.com/office/word/2010/wordprocessingDrawing" xmlns:wp="http://schemas.openxmlformats.org/drawingml/2006/wordprocessingDrawing" xmlns:w10="urn:schemas-microsoft-com:office:word" xmlns:w="http://schemas.openxmlformats.org/wordprocessingml/2006/main" xmlns:w14="http://schemas.microsoft.com/office/word/2010/wordml" xmlns:w15="http://schemas.microsoft.com/office/word/2012/wordml" xmlns:w16se="http://schemas.microsoft.com/office/word/2015/wordml/symex" xmlns:wpg="http://schemas.microsoft.com/office/word/2010/wordprocessingGroup" xmlns:wpi="http://schemas.microsoft.com/office/word/2010/wordprocessingInk" xmlns:wne="http://schemas.microsoft.com/office/word/2006/wordml" xmlns:wps="http://schemas.microsoft.com/office/word/2010/wordprocessingShape" mc:Ignorable="w14 w15 w16se wp14">
   <w:abstractNum w:abstractNumId="0" w15:restartNumberingAfterBreak="0">
     <w:nsid w:val="20D0758E"/>
     <w:multiLevelType w:val="hybridMultilevel"/>
@@ -3401,7 +3234,7 @@
       </w:pPr>
     </w:pPrDefault>
   </w:docDefaults>
-  <w:latentStyles w:defLockedState="0" w:defUIPriority="99" w:defSemiHidden="0" w:defUnhideWhenUsed="0" w:defQFormat="0" w:count="374">
+  <w:latentStyles w:defLockedState="0" w:defUIPriority="99" w:defSemiHidden="0" w:defUnhideWhenUsed="0" w:defQFormat="0" w:count="372">
     <w:lsdException w:name="Normal" w:uiPriority="0" w:qFormat="1"/>
     <w:lsdException w:name="heading 1" w:uiPriority="9" w:qFormat="1"/>
     <w:lsdException w:name="heading 2" w:semiHidden="1" w:uiPriority="9" w:unhideWhenUsed="1" w:qFormat="1"/>
@@ -3774,8 +3607,6 @@
     <w:lsdException w:name="List Table 6 Colorful Accent 6" w:uiPriority="51"/>
     <w:lsdException w:name="List Table 7 Colorful Accent 6" w:uiPriority="52"/>
     <w:lsdException w:name="Mention" w:semiHidden="1" w:unhideWhenUsed="1"/>
-    <w:lsdException w:name="Smart Hyperlink" w:semiHidden="1" w:unhideWhenUsed="1"/>
-    <w:lsdException w:name="Hashtag" w:semiHidden="1" w:unhideWhenUsed="1"/>
   </w:latentStyles>
   <w:style w:type="paragraph" w:default="1" w:styleId="Normal">
     <w:name w:val="Normal"/>

</xml_diff>